<commit_message>
game design document date's added and package imported for the game
</commit_message>
<xml_diff>
--- a/Opdracht 2 /Bijlage 1 - Game Design Document.docx
+++ b/Opdracht 2 /Bijlage 1 - Game Design Document.docx
@@ -3501,17 +3501,7 @@
                       <w:sz w:val="22"/>
                       <w:szCs w:val="22"/>
                     </w:rPr>
-                    <w:t>S</w:t>
-                  </w:r>
-                  <w:r>
-                    <w:rPr>
-                      <w:rFonts w:ascii="Cabin" w:eastAsia="Cabin" w:hAnsi="Cabin" w:cs="Cabin"/>
-                      <w:i/>
-                      <w:color w:val="B7B7B7"/>
-                      <w:sz w:val="22"/>
-                      <w:szCs w:val="22"/>
-                    </w:rPr>
-                    <w:t>core</w:t>
+                    <w:t>Score</w:t>
                   </w:r>
                 </w:p>
               </w:tc>
@@ -4821,25 +4811,7 @@
                       <w:sz w:val="22"/>
                       <w:szCs w:val="22"/>
                     </w:rPr>
-                    <w:t>04</w:t>
-                  </w:r>
-                  <w:r>
-                    <w:rPr>
-                      <w:rFonts w:ascii="Cabin" w:eastAsia="Cabin" w:hAnsi="Cabin" w:cs="Cabin"/>
-                      <w:i/>
-                      <w:sz w:val="22"/>
-                      <w:szCs w:val="22"/>
-                    </w:rPr>
-                    <w:t>/</w:t>
-                  </w:r>
-                  <w:r>
-                    <w:rPr>
-                      <w:rFonts w:ascii="Cabin" w:eastAsia="Cabin" w:hAnsi="Cabin" w:cs="Cabin"/>
-                      <w:i/>
-                      <w:sz w:val="22"/>
-                      <w:szCs w:val="22"/>
-                    </w:rPr>
-                    <w:t>03</w:t>
+                    <w:t>04/03</w:t>
                   </w:r>
                 </w:p>
               </w:tc>
@@ -5081,7 +5053,6 @@
                       <w:szCs w:val="22"/>
                     </w:rPr>
                   </w:pPr>
-                  <w:proofErr w:type="gramStart"/>
                   <w:r>
                     <w:rPr>
                       <w:rFonts w:ascii="Cabin" w:eastAsia="Cabin" w:hAnsi="Cabin" w:cs="Cabin"/>
@@ -5089,9 +5060,8 @@
                       <w:sz w:val="22"/>
                       <w:szCs w:val="22"/>
                     </w:rPr>
-                    <w:t>mm</w:t>
+                    <w:t>04</w:t>
                   </w:r>
-                  <w:proofErr w:type="gramEnd"/>
                   <w:r>
                     <w:rPr>
                       <w:rFonts w:ascii="Cabin" w:eastAsia="Cabin" w:hAnsi="Cabin" w:cs="Cabin"/>
@@ -5101,7 +5071,6 @@
                     </w:rPr>
                     <w:t>/</w:t>
                   </w:r>
-                  <w:proofErr w:type="spellStart"/>
                   <w:r>
                     <w:rPr>
                       <w:rFonts w:ascii="Cabin" w:eastAsia="Cabin" w:hAnsi="Cabin" w:cs="Cabin"/>
@@ -5109,9 +5078,8 @@
                       <w:sz w:val="22"/>
                       <w:szCs w:val="22"/>
                     </w:rPr>
-                    <w:t>dd</w:t>
+                    <w:t>04</w:t>
                   </w:r>
-                  <w:proofErr w:type="spellEnd"/>
                 </w:p>
               </w:tc>
             </w:tr>
@@ -5359,7 +5327,6 @@
                       <w:szCs w:val="22"/>
                     </w:rPr>
                   </w:pPr>
-                  <w:proofErr w:type="gramStart"/>
                   <w:r>
                     <w:rPr>
                       <w:rFonts w:ascii="Cabin" w:eastAsia="Cabin" w:hAnsi="Cabin" w:cs="Cabin"/>
@@ -5367,9 +5334,8 @@
                       <w:sz w:val="22"/>
                       <w:szCs w:val="22"/>
                     </w:rPr>
-                    <w:t>mm</w:t>
+                    <w:t>04</w:t>
                   </w:r>
-                  <w:proofErr w:type="gramEnd"/>
                   <w:r>
                     <w:rPr>
                       <w:rFonts w:ascii="Cabin" w:eastAsia="Cabin" w:hAnsi="Cabin" w:cs="Cabin"/>
@@ -5379,7 +5345,6 @@
                     </w:rPr>
                     <w:t>/</w:t>
                   </w:r>
-                  <w:proofErr w:type="spellStart"/>
                   <w:r>
                     <w:rPr>
                       <w:rFonts w:ascii="Cabin" w:eastAsia="Cabin" w:hAnsi="Cabin" w:cs="Cabin"/>
@@ -5387,9 +5352,8 @@
                       <w:sz w:val="22"/>
                       <w:szCs w:val="22"/>
                     </w:rPr>
-                    <w:t>dd</w:t>
+                    <w:t>07</w:t>
                   </w:r>
-                  <w:proofErr w:type="spellEnd"/>
                 </w:p>
               </w:tc>
             </w:tr>
@@ -5637,7 +5601,6 @@
                       <w:szCs w:val="22"/>
                     </w:rPr>
                   </w:pPr>
-                  <w:proofErr w:type="gramStart"/>
                   <w:r>
                     <w:rPr>
                       <w:rFonts w:ascii="Cabin" w:eastAsia="Cabin" w:hAnsi="Cabin" w:cs="Cabin"/>
@@ -5645,9 +5608,8 @@
                       <w:sz w:val="22"/>
                       <w:szCs w:val="22"/>
                     </w:rPr>
-                    <w:t>mm</w:t>
+                    <w:t>04</w:t>
                   </w:r>
-                  <w:proofErr w:type="gramEnd"/>
                   <w:r>
                     <w:rPr>
                       <w:rFonts w:ascii="Cabin" w:eastAsia="Cabin" w:hAnsi="Cabin" w:cs="Cabin"/>
@@ -5657,7 +5619,6 @@
                     </w:rPr>
                     <w:t>/</w:t>
                   </w:r>
-                  <w:proofErr w:type="spellStart"/>
                   <w:r>
                     <w:rPr>
                       <w:rFonts w:ascii="Cabin" w:eastAsia="Cabin" w:hAnsi="Cabin" w:cs="Cabin"/>
@@ -5665,9 +5626,8 @@
                       <w:sz w:val="22"/>
                       <w:szCs w:val="22"/>
                     </w:rPr>
-                    <w:t>dd</w:t>
+                    <w:t>08</w:t>
                   </w:r>
-                  <w:proofErr w:type="spellEnd"/>
                 </w:p>
               </w:tc>
             </w:tr>
@@ -5801,51 +5761,7 @@
                       <w:szCs w:val="22"/>
                       <w:lang w:val="en-US"/>
                     </w:rPr>
-                    <w:t xml:space="preserve">The score and the lives are visible. There is a text </w:t>
-                  </w:r>
-                  <w:r>
-                    <w:rPr>
-                      <w:rFonts w:ascii="Cabin" w:eastAsia="Cabin" w:hAnsi="Cabin" w:cs="Cabin"/>
-                      <w:i/>
-                      <w:color w:val="B7B7B7"/>
-                      <w:sz w:val="22"/>
-                      <w:szCs w:val="22"/>
-                      <w:lang w:val="en-US"/>
-                    </w:rPr>
-                    <w:t>at the end</w:t>
-                  </w:r>
-                  <w:r>
-                    <w:rPr>
-                      <w:rFonts w:ascii="Cabin" w:eastAsia="Cabin" w:hAnsi="Cabin" w:cs="Cabin"/>
-                      <w:i/>
-                      <w:color w:val="B7B7B7"/>
-                      <w:sz w:val="22"/>
-                      <w:szCs w:val="22"/>
-                      <w:lang w:val="en-US"/>
-                    </w:rPr>
-                    <w:t xml:space="preserve"> of the game and a</w:t>
-                  </w:r>
-                  <w:r>
-                    <w:rPr>
-                      <w:rFonts w:ascii="Cabin" w:eastAsia="Cabin" w:hAnsi="Cabin" w:cs="Cabin"/>
-                      <w:i/>
-                      <w:color w:val="B7B7B7"/>
-                      <w:sz w:val="22"/>
-                      <w:szCs w:val="22"/>
-                      <w:lang w:val="en-US"/>
-                    </w:rPr>
-                    <w:t>t the beginning</w:t>
-                  </w:r>
-                  <w:r>
-                    <w:rPr>
-                      <w:rFonts w:ascii="Cabin" w:eastAsia="Cabin" w:hAnsi="Cabin" w:cs="Cabin"/>
-                      <w:i/>
-                      <w:color w:val="B7B7B7"/>
-                      <w:sz w:val="22"/>
-                      <w:szCs w:val="22"/>
-                      <w:lang w:val="en-US"/>
-                    </w:rPr>
-                    <w:t>.</w:t>
+                    <w:t>The score and the lives are visible. There is a text at the end of the game and at the beginning.</w:t>
                   </w:r>
                 </w:p>
               </w:tc>
@@ -5930,7 +5846,6 @@
                       <w:szCs w:val="22"/>
                     </w:rPr>
                   </w:pPr>
-                  <w:proofErr w:type="gramStart"/>
                   <w:r>
                     <w:rPr>
                       <w:rFonts w:ascii="Cabin" w:eastAsia="Cabin" w:hAnsi="Cabin" w:cs="Cabin"/>
@@ -5938,9 +5853,8 @@
                       <w:sz w:val="22"/>
                       <w:szCs w:val="22"/>
                     </w:rPr>
-                    <w:t>mm</w:t>
+                    <w:t>04</w:t>
                   </w:r>
-                  <w:proofErr w:type="gramEnd"/>
                   <w:r>
                     <w:rPr>
                       <w:rFonts w:ascii="Cabin" w:eastAsia="Cabin" w:hAnsi="Cabin" w:cs="Cabin"/>
@@ -5950,7 +5864,6 @@
                     </w:rPr>
                     <w:t>/</w:t>
                   </w:r>
-                  <w:proofErr w:type="spellStart"/>
                   <w:r>
                     <w:rPr>
                       <w:rFonts w:ascii="Cabin" w:eastAsia="Cabin" w:hAnsi="Cabin" w:cs="Cabin"/>
@@ -5958,9 +5871,8 @@
                       <w:sz w:val="22"/>
                       <w:szCs w:val="22"/>
                     </w:rPr>
-                    <w:t>dd</w:t>
+                    <w:t>10</w:t>
                   </w:r>
-                  <w:proofErr w:type="spellEnd"/>
                 </w:p>
               </w:tc>
             </w:tr>
@@ -6210,7 +6122,6 @@
                       <w:szCs w:val="22"/>
                     </w:rPr>
                   </w:pPr>
-                  <w:proofErr w:type="gramStart"/>
                   <w:r>
                     <w:rPr>
                       <w:rFonts w:ascii="Cabin" w:eastAsia="Cabin" w:hAnsi="Cabin" w:cs="Cabin"/>
@@ -6218,9 +6129,8 @@
                       <w:sz w:val="22"/>
                       <w:szCs w:val="22"/>
                     </w:rPr>
-                    <w:t>mm</w:t>
+                    <w:t>04</w:t>
                   </w:r>
-                  <w:proofErr w:type="gramEnd"/>
                   <w:r>
                     <w:rPr>
                       <w:rFonts w:ascii="Cabin" w:eastAsia="Cabin" w:hAnsi="Cabin" w:cs="Cabin"/>
@@ -6230,7 +6140,6 @@
                     </w:rPr>
                     <w:t>/</w:t>
                   </w:r>
-                  <w:proofErr w:type="spellStart"/>
                   <w:r>
                     <w:rPr>
                       <w:rFonts w:ascii="Cabin" w:eastAsia="Cabin" w:hAnsi="Cabin" w:cs="Cabin"/>
@@ -6238,9 +6147,8 @@
                       <w:sz w:val="22"/>
                       <w:szCs w:val="22"/>
                     </w:rPr>
-                    <w:t>dd</w:t>
+                    <w:t>15</w:t>
                   </w:r>
-                  <w:proofErr w:type="spellEnd"/>
                 </w:p>
               </w:tc>
             </w:tr>

</xml_diff>